<commit_message>
added quicklook and minor update to documentation
</commit_message>
<xml_diff>
--- a/Reports/FOSWEC2update.docx
+++ b/Reports/FOSWEC2update.docx
@@ -36,7 +36,40 @@
           <w:color w:val="5A5A5A" w:themeColor="text1" w:themeTint="A5"/>
           <w:spacing w:val="15"/>
         </w:rPr>
-        <w:t>8/29/2022</w:t>
+        <w:fldChar w:fldCharType="begin"/>
+      </w:r>
+      <w:r>
+        <w:rPr>
+          <w:rFonts w:eastAsiaTheme="minorEastAsia"/>
+          <w:color w:val="5A5A5A" w:themeColor="text1" w:themeTint="A5"/>
+          <w:spacing w:val="15"/>
+        </w:rPr>
+        <w:instrText xml:space="preserve"> DATE \@ "M/d/yyyy" </w:instrText>
+      </w:r>
+      <w:r>
+        <w:rPr>
+          <w:rFonts w:eastAsiaTheme="minorEastAsia"/>
+          <w:color w:val="5A5A5A" w:themeColor="text1" w:themeTint="A5"/>
+          <w:spacing w:val="15"/>
+        </w:rPr>
+        <w:fldChar w:fldCharType="separate"/>
+      </w:r>
+      <w:r>
+        <w:rPr>
+          <w:rFonts w:eastAsiaTheme="minorEastAsia"/>
+          <w:noProof/>
+          <w:color w:val="5A5A5A" w:themeColor="text1" w:themeTint="A5"/>
+          <w:spacing w:val="15"/>
+        </w:rPr>
+        <w:t>1/27/2023</w:t>
+      </w:r>
+      <w:r>
+        <w:rPr>
+          <w:rFonts w:eastAsiaTheme="minorEastAsia"/>
+          <w:color w:val="5A5A5A" w:themeColor="text1" w:themeTint="A5"/>
+          <w:spacing w:val="15"/>
+        </w:rPr>
+        <w:fldChar w:fldCharType="end"/>
       </w:r>
     </w:p>
     <w:p/>
@@ -107,7 +140,7 @@
           <w:r>
             <w:fldChar w:fldCharType="separate"/>
           </w:r>
-          <w:hyperlink w:anchor="_Toc114481200" w:history="1">
+          <w:hyperlink w:anchor="_Toc125026684" w:history="1">
             <w:r>
               <w:rPr>
                 <w:rStyle w:val="Hyperlink"/>
@@ -134,7 +167,7 @@
                 <w:noProof/>
                 <w:webHidden/>
               </w:rPr>
-              <w:instrText xml:space="preserve"> PAGEREF _Toc114481200 \h </w:instrText>
+              <w:instrText xml:space="preserve"> PAGEREF _Toc125026684 \h </w:instrText>
             </w:r>
             <w:r>
               <w:rPr>
@@ -176,7 +209,7 @@
               <w:noProof/>
             </w:rPr>
           </w:pPr>
-          <w:hyperlink w:anchor="_Toc114481201" w:history="1">
+          <w:hyperlink w:anchor="_Toc125026685" w:history="1">
             <w:r>
               <w:rPr>
                 <w:rStyle w:val="Hyperlink"/>
@@ -203,7 +236,7 @@
                 <w:noProof/>
                 <w:webHidden/>
               </w:rPr>
-              <w:instrText xml:space="preserve"> PAGEREF _Toc114481201 \h </w:instrText>
+              <w:instrText xml:space="preserve"> PAGEREF _Toc125026685 \h </w:instrText>
             </w:r>
             <w:r>
               <w:rPr>
@@ -245,7 +278,7 @@
               <w:noProof/>
             </w:rPr>
           </w:pPr>
-          <w:hyperlink w:anchor="_Toc114481202" w:history="1">
+          <w:hyperlink w:anchor="_Toc125026686" w:history="1">
             <w:r>
               <w:rPr>
                 <w:rStyle w:val="Hyperlink"/>
@@ -272,7 +305,7 @@
                 <w:noProof/>
                 <w:webHidden/>
               </w:rPr>
-              <w:instrText xml:space="preserve"> PAGEREF _Toc114481202 \h </w:instrText>
+              <w:instrText xml:space="preserve"> PAGEREF _Toc125026686 \h </w:instrText>
             </w:r>
             <w:r>
               <w:rPr>
@@ -314,7 +347,7 @@
               <w:noProof/>
             </w:rPr>
           </w:pPr>
-          <w:hyperlink w:anchor="_Toc114481203" w:history="1">
+          <w:hyperlink w:anchor="_Toc125026687" w:history="1">
             <w:r>
               <w:rPr>
                 <w:rStyle w:val="Hyperlink"/>
@@ -341,7 +374,7 @@
                 <w:noProof/>
                 <w:webHidden/>
               </w:rPr>
-              <w:instrText xml:space="preserve"> PAGEREF _Toc114481203 \h </w:instrText>
+              <w:instrText xml:space="preserve"> PAGEREF _Toc125026687 \h </w:instrText>
             </w:r>
             <w:r>
               <w:rPr>
@@ -362,6 +395,489 @@
                 <w:webHidden/>
               </w:rPr>
               <w:t>6</w:t>
+            </w:r>
+            <w:r>
+              <w:rPr>
+                <w:noProof/>
+                <w:webHidden/>
+              </w:rPr>
+              <w:fldChar w:fldCharType="end"/>
+            </w:r>
+          </w:hyperlink>
+        </w:p>
+        <w:p>
+          <w:pPr>
+            <w:pStyle w:val="TOC1"/>
+            <w:tabs>
+              <w:tab w:val="right" w:leader="dot" w:pos="9350"/>
+            </w:tabs>
+            <w:rPr>
+              <w:rFonts w:eastAsiaTheme="minorEastAsia"/>
+              <w:noProof/>
+            </w:rPr>
+          </w:pPr>
+          <w:hyperlink w:anchor="_Toc125026688" w:history="1">
+            <w:r>
+              <w:rPr>
+                <w:rStyle w:val="Hyperlink"/>
+                <w:noProof/>
+              </w:rPr>
+              <w:t>EtherCAT network definition</w:t>
+            </w:r>
+            <w:r>
+              <w:rPr>
+                <w:noProof/>
+                <w:webHidden/>
+              </w:rPr>
+              <w:tab/>
+            </w:r>
+            <w:r>
+              <w:rPr>
+                <w:noProof/>
+                <w:webHidden/>
+              </w:rPr>
+              <w:fldChar w:fldCharType="begin"/>
+            </w:r>
+            <w:r>
+              <w:rPr>
+                <w:noProof/>
+                <w:webHidden/>
+              </w:rPr>
+              <w:instrText xml:space="preserve"> PAGEREF _Toc125026688 \h </w:instrText>
+            </w:r>
+            <w:r>
+              <w:rPr>
+                <w:noProof/>
+                <w:webHidden/>
+              </w:rPr>
+            </w:r>
+            <w:r>
+              <w:rPr>
+                <w:noProof/>
+                <w:webHidden/>
+              </w:rPr>
+              <w:fldChar w:fldCharType="separate"/>
+            </w:r>
+            <w:r>
+              <w:rPr>
+                <w:noProof/>
+                <w:webHidden/>
+              </w:rPr>
+              <w:t>8</w:t>
+            </w:r>
+            <w:r>
+              <w:rPr>
+                <w:noProof/>
+                <w:webHidden/>
+              </w:rPr>
+              <w:fldChar w:fldCharType="end"/>
+            </w:r>
+          </w:hyperlink>
+        </w:p>
+        <w:p>
+          <w:pPr>
+            <w:pStyle w:val="TOC1"/>
+            <w:tabs>
+              <w:tab w:val="right" w:leader="dot" w:pos="9350"/>
+            </w:tabs>
+            <w:rPr>
+              <w:rFonts w:eastAsiaTheme="minorEastAsia"/>
+              <w:noProof/>
+            </w:rPr>
+          </w:pPr>
+          <w:hyperlink w:anchor="_Toc125026689" w:history="1">
+            <w:r>
+              <w:rPr>
+                <w:rStyle w:val="Hyperlink"/>
+                <w:noProof/>
+              </w:rPr>
+              <w:t>Motor checkout with flaps disconnected</w:t>
+            </w:r>
+            <w:r>
+              <w:rPr>
+                <w:noProof/>
+                <w:webHidden/>
+              </w:rPr>
+              <w:tab/>
+            </w:r>
+            <w:r>
+              <w:rPr>
+                <w:noProof/>
+                <w:webHidden/>
+              </w:rPr>
+              <w:fldChar w:fldCharType="begin"/>
+            </w:r>
+            <w:r>
+              <w:rPr>
+                <w:noProof/>
+                <w:webHidden/>
+              </w:rPr>
+              <w:instrText xml:space="preserve"> PAGEREF _Toc125026689 \h </w:instrText>
+            </w:r>
+            <w:r>
+              <w:rPr>
+                <w:noProof/>
+                <w:webHidden/>
+              </w:rPr>
+            </w:r>
+            <w:r>
+              <w:rPr>
+                <w:noProof/>
+                <w:webHidden/>
+              </w:rPr>
+              <w:fldChar w:fldCharType="separate"/>
+            </w:r>
+            <w:r>
+              <w:rPr>
+                <w:noProof/>
+                <w:webHidden/>
+              </w:rPr>
+              <w:t>8</w:t>
+            </w:r>
+            <w:r>
+              <w:rPr>
+                <w:noProof/>
+                <w:webHidden/>
+              </w:rPr>
+              <w:fldChar w:fldCharType="end"/>
+            </w:r>
+          </w:hyperlink>
+        </w:p>
+        <w:p>
+          <w:pPr>
+            <w:pStyle w:val="TOC1"/>
+            <w:tabs>
+              <w:tab w:val="right" w:leader="dot" w:pos="9350"/>
+            </w:tabs>
+            <w:rPr>
+              <w:rFonts w:eastAsiaTheme="minorEastAsia"/>
+              <w:noProof/>
+            </w:rPr>
+          </w:pPr>
+          <w:hyperlink w:anchor="_Toc125026690" w:history="1">
+            <w:r>
+              <w:rPr>
+                <w:rStyle w:val="Hyperlink"/>
+                <w:noProof/>
+              </w:rPr>
+              <w:t>Load cell checkout</w:t>
+            </w:r>
+            <w:r>
+              <w:rPr>
+                <w:noProof/>
+                <w:webHidden/>
+              </w:rPr>
+              <w:tab/>
+            </w:r>
+            <w:r>
+              <w:rPr>
+                <w:noProof/>
+                <w:webHidden/>
+              </w:rPr>
+              <w:fldChar w:fldCharType="begin"/>
+            </w:r>
+            <w:r>
+              <w:rPr>
+                <w:noProof/>
+                <w:webHidden/>
+              </w:rPr>
+              <w:instrText xml:space="preserve"> PAGEREF _Toc125026690 \h </w:instrText>
+            </w:r>
+            <w:r>
+              <w:rPr>
+                <w:noProof/>
+                <w:webHidden/>
+              </w:rPr>
+            </w:r>
+            <w:r>
+              <w:rPr>
+                <w:noProof/>
+                <w:webHidden/>
+              </w:rPr>
+              <w:fldChar w:fldCharType="separate"/>
+            </w:r>
+            <w:r>
+              <w:rPr>
+                <w:noProof/>
+                <w:webHidden/>
+              </w:rPr>
+              <w:t>9</w:t>
+            </w:r>
+            <w:r>
+              <w:rPr>
+                <w:noProof/>
+                <w:webHidden/>
+              </w:rPr>
+              <w:fldChar w:fldCharType="end"/>
+            </w:r>
+          </w:hyperlink>
+        </w:p>
+        <w:p>
+          <w:pPr>
+            <w:pStyle w:val="TOC1"/>
+            <w:tabs>
+              <w:tab w:val="right" w:leader="dot" w:pos="9350"/>
+            </w:tabs>
+            <w:rPr>
+              <w:rFonts w:eastAsiaTheme="minorEastAsia"/>
+              <w:noProof/>
+            </w:rPr>
+          </w:pPr>
+          <w:hyperlink w:anchor="_Toc125026691" w:history="1">
+            <w:r>
+              <w:rPr>
+                <w:rStyle w:val="Hyperlink"/>
+                <w:noProof/>
+              </w:rPr>
+              <w:t>SSI encoder checkout</w:t>
+            </w:r>
+            <w:r>
+              <w:rPr>
+                <w:noProof/>
+                <w:webHidden/>
+              </w:rPr>
+              <w:tab/>
+            </w:r>
+            <w:r>
+              <w:rPr>
+                <w:noProof/>
+                <w:webHidden/>
+              </w:rPr>
+              <w:fldChar w:fldCharType="begin"/>
+            </w:r>
+            <w:r>
+              <w:rPr>
+                <w:noProof/>
+                <w:webHidden/>
+              </w:rPr>
+              <w:instrText xml:space="preserve"> PAGEREF _Toc125026691 \h </w:instrText>
+            </w:r>
+            <w:r>
+              <w:rPr>
+                <w:noProof/>
+                <w:webHidden/>
+              </w:rPr>
+            </w:r>
+            <w:r>
+              <w:rPr>
+                <w:noProof/>
+                <w:webHidden/>
+              </w:rPr>
+              <w:fldChar w:fldCharType="separate"/>
+            </w:r>
+            <w:r>
+              <w:rPr>
+                <w:noProof/>
+                <w:webHidden/>
+              </w:rPr>
+              <w:t>9</w:t>
+            </w:r>
+            <w:r>
+              <w:rPr>
+                <w:noProof/>
+                <w:webHidden/>
+              </w:rPr>
+              <w:fldChar w:fldCharType="end"/>
+            </w:r>
+          </w:hyperlink>
+        </w:p>
+        <w:p>
+          <w:pPr>
+            <w:pStyle w:val="TOC1"/>
+            <w:tabs>
+              <w:tab w:val="right" w:leader="dot" w:pos="9350"/>
+            </w:tabs>
+            <w:rPr>
+              <w:rFonts w:eastAsiaTheme="minorEastAsia"/>
+              <w:noProof/>
+            </w:rPr>
+          </w:pPr>
+          <w:hyperlink w:anchor="_Toc125026692" w:history="1">
+            <w:r>
+              <w:rPr>
+                <w:rStyle w:val="Hyperlink"/>
+                <w:noProof/>
+              </w:rPr>
+              <w:t>Pressure sensor checkout</w:t>
+            </w:r>
+            <w:r>
+              <w:rPr>
+                <w:noProof/>
+                <w:webHidden/>
+              </w:rPr>
+              <w:tab/>
+            </w:r>
+            <w:r>
+              <w:rPr>
+                <w:noProof/>
+                <w:webHidden/>
+              </w:rPr>
+              <w:fldChar w:fldCharType="begin"/>
+            </w:r>
+            <w:r>
+              <w:rPr>
+                <w:noProof/>
+                <w:webHidden/>
+              </w:rPr>
+              <w:instrText xml:space="preserve"> PAGEREF _Toc125026692 \h </w:instrText>
+            </w:r>
+            <w:r>
+              <w:rPr>
+                <w:noProof/>
+                <w:webHidden/>
+              </w:rPr>
+            </w:r>
+            <w:r>
+              <w:rPr>
+                <w:noProof/>
+                <w:webHidden/>
+              </w:rPr>
+              <w:fldChar w:fldCharType="separate"/>
+            </w:r>
+            <w:r>
+              <w:rPr>
+                <w:noProof/>
+                <w:webHidden/>
+              </w:rPr>
+              <w:t>9</w:t>
+            </w:r>
+            <w:r>
+              <w:rPr>
+                <w:noProof/>
+                <w:webHidden/>
+              </w:rPr>
+              <w:fldChar w:fldCharType="end"/>
+            </w:r>
+          </w:hyperlink>
+        </w:p>
+        <w:p>
+          <w:pPr>
+            <w:pStyle w:val="TOC1"/>
+            <w:tabs>
+              <w:tab w:val="right" w:leader="dot" w:pos="9350"/>
+            </w:tabs>
+            <w:rPr>
+              <w:rFonts w:eastAsiaTheme="minorEastAsia"/>
+              <w:noProof/>
+            </w:rPr>
+          </w:pPr>
+          <w:hyperlink w:anchor="_Toc125026693" w:history="1">
+            <w:r>
+              <w:rPr>
+                <w:rStyle w:val="Hyperlink"/>
+                <w:noProof/>
+              </w:rPr>
+              <w:t>Motor temperature checkout</w:t>
+            </w:r>
+            <w:r>
+              <w:rPr>
+                <w:noProof/>
+                <w:webHidden/>
+              </w:rPr>
+              <w:tab/>
+            </w:r>
+            <w:r>
+              <w:rPr>
+                <w:noProof/>
+                <w:webHidden/>
+              </w:rPr>
+              <w:fldChar w:fldCharType="begin"/>
+            </w:r>
+            <w:r>
+              <w:rPr>
+                <w:noProof/>
+                <w:webHidden/>
+              </w:rPr>
+              <w:instrText xml:space="preserve"> PAGEREF _Toc125026693 \h </w:instrText>
+            </w:r>
+            <w:r>
+              <w:rPr>
+                <w:noProof/>
+                <w:webHidden/>
+              </w:rPr>
+            </w:r>
+            <w:r>
+              <w:rPr>
+                <w:noProof/>
+                <w:webHidden/>
+              </w:rPr>
+              <w:fldChar w:fldCharType="separate"/>
+            </w:r>
+            <w:r>
+              <w:rPr>
+                <w:noProof/>
+                <w:webHidden/>
+              </w:rPr>
+              <w:t>9</w:t>
+            </w:r>
+            <w:r>
+              <w:rPr>
+                <w:noProof/>
+                <w:webHidden/>
+              </w:rPr>
+              <w:fldChar w:fldCharType="end"/>
+            </w:r>
+          </w:hyperlink>
+        </w:p>
+        <w:p>
+          <w:pPr>
+            <w:pStyle w:val="TOC1"/>
+            <w:tabs>
+              <w:tab w:val="right" w:leader="dot" w:pos="9350"/>
+            </w:tabs>
+            <w:rPr>
+              <w:rFonts w:eastAsiaTheme="minorEastAsia"/>
+              <w:noProof/>
+            </w:rPr>
+          </w:pPr>
+          <w:hyperlink w:anchor="_Toc125026694" w:history="1">
+            <w:r>
+              <w:rPr>
+                <w:rStyle w:val="Hyperlink"/>
+                <w:noProof/>
+              </w:rPr>
+              <w:t>VRU accelerometer checkout</w:t>
+            </w:r>
+            <w:r>
+              <w:rPr>
+                <w:noProof/>
+                <w:webHidden/>
+              </w:rPr>
+              <w:tab/>
+            </w:r>
+            <w:r>
+              <w:rPr>
+                <w:noProof/>
+                <w:webHidden/>
+              </w:rPr>
+              <w:fldChar w:fldCharType="begin"/>
+            </w:r>
+            <w:r>
+              <w:rPr>
+                <w:noProof/>
+                <w:webHidden/>
+              </w:rPr>
+              <w:instrText xml:space="preserve"> PAGEREF _Toc125026694 \h </w:instrText>
+            </w:r>
+            <w:r>
+              <w:rPr>
+                <w:noProof/>
+                <w:webHidden/>
+              </w:rPr>
+            </w:r>
+            <w:r>
+              <w:rPr>
+                <w:noProof/>
+                <w:webHidden/>
+              </w:rPr>
+              <w:fldChar w:fldCharType="separate"/>
+            </w:r>
+            <w:r>
+              <w:rPr>
+                <w:noProof/>
+                <w:webHidden/>
+              </w:rPr>
+              <w:t>9</w:t>
             </w:r>
             <w:r>
               <w:rPr>
@@ -415,7 +931,7 @@
       <w:pPr>
         <w:pStyle w:val="Heading1"/>
       </w:pPr>
-      <w:bookmarkStart w:id="0" w:name="_Toc114481200"/>
+      <w:bookmarkStart w:id="0" w:name="_Toc125026684"/>
       <w:r>
         <w:t>Introduction</w:t>
       </w:r>
@@ -453,8 +969,13 @@
         </w:numPr>
       </w:pPr>
       <w:r>
-        <w:t>Pendulum testing of motors and new encoders to establish torque constants</w:t>
-      </w:r>
+        <w:t xml:space="preserve">Pendulum testing of motors and new encoders to establish torque </w:t>
+      </w:r>
+      <w:proofErr w:type="gramStart"/>
+      <w:r>
+        <w:t>constants</w:t>
+      </w:r>
+      <w:proofErr w:type="gramEnd"/>
     </w:p>
     <w:p>
       <w:pPr>
@@ -467,6 +988,9 @@
       <w:r>
         <w:t xml:space="preserve">Comparison of </w:t>
       </w:r>
+      <w:r>
+        <w:t>encoder noise pre and post encoder swap</w:t>
+      </w:r>
     </w:p>
     <w:p>
       <w:pPr>
@@ -476,8 +1000,13 @@
           <w:numId w:val="1"/>
         </w:numPr>
       </w:pPr>
-      <w:r>
-        <w:t>Dry swing tests of flaps in an upside-down configuration of the FOSWEC2</w:t>
+      <w:proofErr w:type="spellStart"/>
+      <w:r>
+        <w:t>EtherCAT</w:t>
+      </w:r>
+      <w:proofErr w:type="spellEnd"/>
+      <w:r>
+        <w:t xml:space="preserve"> network definition and motor checkout without flaps</w:t>
       </w:r>
     </w:p>
     <w:p>
@@ -489,7 +1018,7 @@
         </w:numPr>
       </w:pPr>
       <w:r>
-        <w:t>Repair of 6DOF load cell whose cable was compromised</w:t>
+        <w:t>Dry swing tests of flaps in an upside-down configuration of the FOSWEC2</w:t>
       </w:r>
     </w:p>
     <w:p>
@@ -501,16 +1030,13 @@
         </w:numPr>
       </w:pPr>
       <w:r>
-        <w:t xml:space="preserve">Complete update to MATLAB/Simulink operating software to update to new </w:t>
-      </w:r>
-      <w:proofErr w:type="spellStart"/>
-      <w:r>
-        <w:t>Speedgoat</w:t>
-      </w:r>
-      <w:proofErr w:type="spellEnd"/>
-      <w:r>
-        <w:t xml:space="preserve"> operating system and user interface</w:t>
-      </w:r>
+        <w:t xml:space="preserve">Repair of 6DOF load cell whose cable was </w:t>
+      </w:r>
+      <w:proofErr w:type="gramStart"/>
+      <w:r>
+        <w:t>compromised</w:t>
+      </w:r>
+      <w:proofErr w:type="gramEnd"/>
     </w:p>
     <w:p>
       <w:pPr>
@@ -521,14 +1047,44 @@
         </w:numPr>
       </w:pPr>
       <w:r>
-        <w:t>Wave basin testing of the FOSWEC2 to verify all changes</w:t>
-      </w:r>
+        <w:t xml:space="preserve">Complete update to MATLAB/Simulink operating software to update to new </w:t>
+      </w:r>
+      <w:proofErr w:type="spellStart"/>
+      <w:r>
+        <w:t>Speedgoat</w:t>
+      </w:r>
+      <w:proofErr w:type="spellEnd"/>
+      <w:r>
+        <w:t xml:space="preserve"> operating system and user </w:t>
+      </w:r>
+      <w:proofErr w:type="gramStart"/>
+      <w:r>
+        <w:t>interface</w:t>
+      </w:r>
+      <w:proofErr w:type="gramEnd"/>
+    </w:p>
+    <w:p>
+      <w:pPr>
+        <w:pStyle w:val="ListParagraph"/>
+        <w:numPr>
+          <w:ilvl w:val="0"/>
+          <w:numId w:val="1"/>
+        </w:numPr>
+      </w:pPr>
+      <w:r>
+        <w:t xml:space="preserve">Wave basin testing of the FOSWEC2 to verify all </w:t>
+      </w:r>
+      <w:proofErr w:type="gramStart"/>
+      <w:r>
+        <w:t>changes</w:t>
+      </w:r>
+      <w:proofErr w:type="gramEnd"/>
     </w:p>
     <w:p>
       <w:pPr>
         <w:pStyle w:val="Heading1"/>
       </w:pPr>
-      <w:bookmarkStart w:id="1" w:name="_Toc114481201"/>
+      <w:bookmarkStart w:id="1" w:name="_Toc125026685"/>
       <w:r>
         <w:t>Encoder swap</w:t>
       </w:r>
@@ -621,6 +1177,7 @@
         <w:rPr>
           <w:noProof/>
         </w:rPr>
+        <w:lastRenderedPageBreak/>
         <w:drawing>
           <wp:inline distT="0" distB="0" distL="0" distR="0" wp14:anchorId="3B55A059" wp14:editId="4B88BEA1">
             <wp:extent cx="1891522" cy="2033588"/>
@@ -736,9 +1293,8 @@
       <w:pPr>
         <w:pStyle w:val="Heading1"/>
       </w:pPr>
-      <w:bookmarkStart w:id="3" w:name="_Toc114481202"/>
-      <w:r>
-        <w:lastRenderedPageBreak/>
+      <w:bookmarkStart w:id="3" w:name="_Toc125026686"/>
+      <w:r>
         <w:t>Pendulum tests</w:t>
       </w:r>
       <w:bookmarkEnd w:id="3"/>
@@ -1070,8 +1626,13 @@
       </w:fldSimple>
       <w:bookmarkEnd w:id="6"/>
       <w:r>
-        <w:t>: Torque vs. Current relationship used to estimate torque constant</w:t>
-      </w:r>
+        <w:t xml:space="preserve">: Torque vs. Current relationship used to estimate torque </w:t>
+      </w:r>
+      <w:proofErr w:type="gramStart"/>
+      <w:r>
+        <w:t>constant</w:t>
+      </w:r>
+      <w:proofErr w:type="gramEnd"/>
     </w:p>
     <w:p>
       <w:r>
@@ -1263,7 +1824,7 @@
       <w:pPr>
         <w:pStyle w:val="Heading1"/>
       </w:pPr>
-      <w:bookmarkStart w:id="8" w:name="_Toc114481203"/>
+      <w:bookmarkStart w:id="8" w:name="_Toc125026687"/>
       <w:r>
         <w:t>Encoder Comparison</w:t>
       </w:r>
@@ -1325,6 +1886,9 @@
         <w:keepNext/>
       </w:pPr>
       <w:r>
+        <w:rPr>
+          <w:noProof/>
+        </w:rPr>
         <w:drawing>
           <wp:inline distT="0" distB="0" distL="0" distR="0" wp14:anchorId="7A67322C" wp14:editId="1E746F39">
             <wp:extent cx="5943600" cy="4457700"/>
@@ -1417,6 +1981,9 @@
         <w:keepNext/>
       </w:pPr>
       <w:r>
+        <w:rPr>
+          <w:noProof/>
+        </w:rPr>
         <w:lastRenderedPageBreak/>
         <w:drawing>
           <wp:inline distT="0" distB="0" distL="0" distR="0" wp14:anchorId="42CF1155" wp14:editId="302406DC">
@@ -1475,6 +2042,207 @@
       <w:r>
         <w:t>: Variance comparison</w:t>
       </w:r>
+    </w:p>
+    <w:p>
+      <w:pPr>
+        <w:pStyle w:val="Heading1"/>
+      </w:pPr>
+      <w:bookmarkStart w:id="11" w:name="_Toc125026688"/>
+      <w:proofErr w:type="spellStart"/>
+      <w:r>
+        <w:t>EtherCAT</w:t>
+      </w:r>
+      <w:proofErr w:type="spellEnd"/>
+      <w:r>
+        <w:t xml:space="preserve"> network definition</w:t>
+      </w:r>
+      <w:bookmarkEnd w:id="11"/>
+    </w:p>
+    <w:p>
+      <w:r>
+        <w:t xml:space="preserve">Because of changes in the Beckhoff module configuration due to changes in encoder needs and redundant modules, the </w:t>
+      </w:r>
+      <w:proofErr w:type="spellStart"/>
+      <w:r>
+        <w:t>EtherCAT</w:t>
+      </w:r>
+      <w:proofErr w:type="spellEnd"/>
+      <w:r>
+        <w:t xml:space="preserve"> network needed to be redefined.  Additionally, addition of the Mini-DAQ to the </w:t>
+      </w:r>
+      <w:proofErr w:type="spellStart"/>
+      <w:r>
+        <w:t>EtherCAT</w:t>
+      </w:r>
+      <w:proofErr w:type="spellEnd"/>
+      <w:r>
+        <w:t xml:space="preserve"> network w</w:t>
+      </w:r>
+      <w:r>
+        <w:t>ill</w:t>
+      </w:r>
+      <w:r>
+        <w:t xml:space="preserve"> require re-definition.  This proved to be a challenge as getting the </w:t>
+      </w:r>
+      <w:proofErr w:type="spellStart"/>
+      <w:r>
+        <w:t>TwinCAT</w:t>
+      </w:r>
+      <w:proofErr w:type="spellEnd"/>
+      <w:r>
+        <w:t xml:space="preserve"> software to recognize the network with the two motor drives present was a challenge.  Furthermore, attempts to customize the signals in and out of the motor drives failed and the default values was the only configuration shown to work.  </w:t>
+      </w:r>
+      <w:r>
+        <w:t>AMC_AppNote_017.pdf</w:t>
+      </w:r>
+      <w:r>
+        <w:t xml:space="preserve"> was used as a guide</w:t>
+      </w:r>
+      <w:r>
+        <w:t>, but ultimately unsuccessful in customizing the network.</w:t>
+      </w:r>
+      <w:r>
+        <w:t xml:space="preserve">  Eventually a configuration was found that combines the two motor drives and two Beckhoff </w:t>
+      </w:r>
+      <w:proofErr w:type="spellStart"/>
+      <w:r>
+        <w:t>EtherCAT</w:t>
+      </w:r>
+      <w:proofErr w:type="spellEnd"/>
+      <w:r>
+        <w:t xml:space="preserve"> slave nodes.</w:t>
+      </w:r>
+    </w:p>
+    <w:p>
+      <w:pPr>
+        <w:pStyle w:val="Heading1"/>
+      </w:pPr>
+      <w:bookmarkStart w:id="12" w:name="_Toc125026689"/>
+      <w:r>
+        <w:t xml:space="preserve">Motor checkout with flaps </w:t>
+      </w:r>
+      <w:proofErr w:type="gramStart"/>
+      <w:r>
+        <w:t>disconnected</w:t>
+      </w:r>
+      <w:bookmarkEnd w:id="12"/>
+      <w:proofErr w:type="gramEnd"/>
+    </w:p>
+    <w:p>
+      <w:r>
+        <w:t>Simulink model was created that configures and sends commands to the motors.  Timeout errors were present when trying to set the operation mode of both motors at the same time</w:t>
+      </w:r>
+      <w:r>
+        <w:t xml:space="preserve"> through Simulink</w:t>
+      </w:r>
+      <w:r>
+        <w:t>, so configuration was set to operation mode 10 which is cyclic torque mode</w:t>
+      </w:r>
+      <w:r>
+        <w:t xml:space="preserve"> through the </w:t>
+      </w:r>
+      <w:proofErr w:type="spellStart"/>
+      <w:r>
+        <w:t>DriveWare</w:t>
+      </w:r>
+      <w:proofErr w:type="spellEnd"/>
+      <w:r>
+        <w:t xml:space="preserve"> software</w:t>
+      </w:r>
+      <w:r>
+        <w:t>.  Code was left in Simulink model but commented out.</w:t>
+      </w:r>
+      <w:r>
+        <w:t xml:space="preserve">  A sinusoidal torque signal of 1A at 1s was sent to both motors with oscillating motion on both motors confirmed.  Scaling on motor position </w:t>
+      </w:r>
+      <w:r>
+        <w:lastRenderedPageBreak/>
+        <w:t>was confirmed by commanding zero and manually rotating each motor one rotation and recording position data.</w:t>
+      </w:r>
+    </w:p>
+    <w:p>
+      <w:pPr>
+        <w:pStyle w:val="Heading1"/>
+      </w:pPr>
+      <w:bookmarkStart w:id="13" w:name="_Toc125026690"/>
+      <w:r>
+        <w:t xml:space="preserve">Flap </w:t>
+      </w:r>
+      <w:r>
+        <w:t>Load cell checkout</w:t>
+      </w:r>
+      <w:bookmarkEnd w:id="13"/>
+    </w:p>
+    <w:p>
+      <w:r>
+        <w:t>Checkout of FT30648 on the bow flap was completed with the calibration file incorporated and reasonable values recorded.  FT17382 was returned to ATI for repair and calibration and will be integrated when returned.</w:t>
+      </w:r>
+    </w:p>
+    <w:p>
+      <w:pPr>
+        <w:pStyle w:val="Heading1"/>
+      </w:pPr>
+      <w:bookmarkStart w:id="14" w:name="_Toc125026691"/>
+      <w:r>
+        <w:t xml:space="preserve">Flap </w:t>
+      </w:r>
+      <w:r>
+        <w:t>SSI encoder checkout</w:t>
+      </w:r>
+      <w:bookmarkEnd w:id="14"/>
+    </w:p>
+    <w:p>
+      <w:r>
+        <w:t xml:space="preserve">Efforts to incorporate the Flap SSI encoder outputs in the model failed.  Configuration in </w:t>
+      </w:r>
+      <w:proofErr w:type="spellStart"/>
+      <w:r>
+        <w:t>TwinCAT</w:t>
+      </w:r>
+      <w:proofErr w:type="spellEnd"/>
+      <w:r>
+        <w:t xml:space="preserve"> failed to create a scenario where the LED’s indicating valid data on the EL5002 module would light up.  Many different configurations were attempted without satisfactory results. I hooked up an oscilloscope to the clock and data signals and they are both showing </w:t>
+      </w:r>
+      <w:proofErr w:type="gramStart"/>
+      <w:r>
+        <w:t>signals,</w:t>
+      </w:r>
+      <w:proofErr w:type="gramEnd"/>
+      <w:r>
+        <w:t xml:space="preserve"> however movement of the encoder does not induce changes in the count values.  Needs further evaluation.</w:t>
+      </w:r>
+    </w:p>
+    <w:p>
+      <w:pPr>
+        <w:pStyle w:val="Heading1"/>
+      </w:pPr>
+      <w:bookmarkStart w:id="15" w:name="_Toc125026692"/>
+      <w:r>
+        <w:t>Pressure sensor checkout</w:t>
+      </w:r>
+      <w:bookmarkEnd w:id="15"/>
+    </w:p>
+    <w:p/>
+    <w:p>
+      <w:pPr>
+        <w:pStyle w:val="Heading1"/>
+      </w:pPr>
+      <w:bookmarkStart w:id="16" w:name="_Toc125026693"/>
+      <w:r>
+        <w:t>Motor temperature checkout</w:t>
+      </w:r>
+      <w:bookmarkEnd w:id="16"/>
+    </w:p>
+    <w:p/>
+    <w:p>
+      <w:pPr>
+        <w:pStyle w:val="Heading1"/>
+      </w:pPr>
+      <w:bookmarkStart w:id="17" w:name="_Toc125026694"/>
+      <w:r>
+        <w:t>VRU accelerometer checkout</w:t>
+      </w:r>
+      <w:bookmarkEnd w:id="17"/>
     </w:p>
     <w:p/>
     <w:p/>

</xml_diff>